<commit_message>
Se agregaron nuevas imagenes de prueva, y se agregaron nuevas etiquetas para la prueva de atomos
</commit_message>
<xml_diff>
--- a/Hackaton10/jhuarez/MATERIAL ADICIONAL EJERCICIOS HACKATHON.docx
+++ b/Hackaton10/jhuarez/MATERIAL ADICIONAL EJERCICIOS HACKATHON.docx
@@ -1399,7 +1399,6 @@
           <w:highlight w:val="yellow"/>
         </w:rPr>
       </w:pPr>
-      <w:bookmarkStart w:id="0" w:name="_GoBack"/>
       <w:r>
         <w:rPr>
           <w:color w:val="252525"/>
@@ -1433,7 +1432,6 @@
         <w:t>filterList([1, 2, 3, "x", "y", 10]) ➞ [1, 2, 3, 10]</w:t>
       </w:r>
     </w:p>
-    <w:bookmarkEnd w:id="0"/>
     <w:p>
       <w:pPr>
         <w:pStyle w:val="3"/>
@@ -1472,11 +1470,13 @@
         <w:ind w:left="720" w:hanging="360"/>
         <w:rPr>
           <w:color w:val="252525"/>
-        </w:rPr>
-      </w:pPr>
-      <w:r>
-        <w:rPr>
-          <w:color w:val="252525"/>
+          <w:highlight w:val="yellow"/>
+        </w:rPr>
+      </w:pPr>
+      <w:r>
+        <w:rPr>
+          <w:color w:val="252525"/>
+          <w:highlight w:val="yellow"/>
         </w:rPr>
         <w:t>Cree una función que tome dos argumentos (elemento, tiempos). El primer argumento (elemento) es el elemento que necesita repetirse, mientras que el segundo argumento (veces) es la cantidad de veces que se debe repetir el elemento. Devuelve el resultado en una matriz.</w:t>
       </w:r>
@@ -1492,6 +1492,7 @@
           <w:color w:val="161C20"/>
           <w:sz w:val="21"/>
           <w:szCs w:val="21"/>
+          <w:highlight w:val="yellow"/>
         </w:rPr>
       </w:pPr>
       <w:r>
@@ -1500,6 +1501,7 @@
           <w:color w:val="161C20"/>
           <w:sz w:val="21"/>
           <w:szCs w:val="21"/>
+          <w:highlight w:val="yellow"/>
         </w:rPr>
         <w:t>repeat(13, 5) ➞ [13, 13, 13, 13, 13]</w:t>
       </w:r>
@@ -1542,11 +1544,13 @@
         <w:ind w:left="720" w:hanging="360"/>
         <w:rPr>
           <w:color w:val="252525"/>
-        </w:rPr>
-      </w:pPr>
-      <w:r>
-        <w:rPr>
-          <w:color w:val="252525"/>
+          <w:highlight w:val="yellow"/>
+        </w:rPr>
+      </w:pPr>
+      <w:r>
+        <w:rPr>
+          <w:color w:val="252525"/>
+          <w:highlight w:val="yellow"/>
         </w:rPr>
         <w:t>Escriba una función, .vreplace () que extienda el prototipo de cadena reemplazando todas las vocales en una cadena con una vocal especificada.</w:t>
       </w:r>
@@ -1562,6 +1566,7 @@
           <w:color w:val="161C20"/>
           <w:sz w:val="21"/>
           <w:szCs w:val="21"/>
+          <w:highlight w:val="yellow"/>
         </w:rPr>
       </w:pPr>
       <w:r>
@@ -1570,6 +1575,7 @@
           <w:color w:val="161C20"/>
           <w:sz w:val="21"/>
           <w:szCs w:val="21"/>
+          <w:highlight w:val="yellow"/>
         </w:rPr>
         <w:t>"apples and bananas".vreplace("u") ➞ "upplus und bununus"</w:t>
       </w:r>
@@ -1612,11 +1618,13 @@
         <w:ind w:left="720" w:hanging="360"/>
         <w:rPr>
           <w:color w:val="252525"/>
-        </w:rPr>
-      </w:pPr>
-      <w:r>
-        <w:rPr>
-          <w:color w:val="252525"/>
+          <w:highlight w:val="yellow"/>
+        </w:rPr>
+      </w:pPr>
+      <w:r>
+        <w:rPr>
+          <w:color w:val="252525"/>
+          <w:highlight w:val="yellow"/>
         </w:rPr>
         <w:t>Te dan una cadena de palabras. Debe encontrar la palabra "Nemo" y devolver una cadena como esta: "¡Encontré a Nemo en [el orden de la palabra que encuentra nemo]!".</w:t>
       </w:r>
@@ -1632,6 +1640,7 @@
           <w:color w:val="161C20"/>
           <w:sz w:val="21"/>
           <w:szCs w:val="21"/>
+          <w:highlight w:val="yellow"/>
         </w:rPr>
       </w:pPr>
       <w:r>
@@ -1640,6 +1649,7 @@
           <w:color w:val="161C20"/>
           <w:sz w:val="21"/>
           <w:szCs w:val="21"/>
+          <w:highlight w:val="yellow"/>
         </w:rPr>
         <w:t>findNemo("I am finding Nemo !") ➞ "I found Nemo at 4!"</w:t>
       </w:r>
@@ -1682,11 +1692,14 @@
         <w:ind w:left="720" w:hanging="360"/>
         <w:rPr>
           <w:color w:val="252525"/>
-        </w:rPr>
-      </w:pPr>
-      <w:r>
-        <w:rPr>
-          <w:color w:val="252525"/>
+          <w:highlight w:val="yellow"/>
+        </w:rPr>
+      </w:pPr>
+      <w:bookmarkStart w:id="0" w:name="_GoBack"/>
+      <w:r>
+        <w:rPr>
+          <w:color w:val="252525"/>
+          <w:highlight w:val="yellow"/>
         </w:rPr>
         <w:t>Cree una función que capitalice la última letra de cada palabra.</w:t>
       </w:r>
@@ -1697,6 +1710,9 @@
         <w:pageBreakBefore w:val="0"/>
         <w:spacing w:line="288" w:lineRule="auto"/>
         <w:ind w:left="720" w:firstLine="0"/>
+        <w:rPr>
+          <w:highlight w:val="yellow"/>
+        </w:rPr>
       </w:pPr>
       <w:r>
         <w:rPr>
@@ -1704,10 +1720,12 @@
           <w:color w:val="161C20"/>
           <w:sz w:val="21"/>
           <w:szCs w:val="21"/>
+          <w:highlight w:val="yellow"/>
         </w:rPr>
         <w:t>capLast("hello") ➞ "hellO"</w:t>
       </w:r>
     </w:p>
+    <w:bookmarkEnd w:id="0"/>
     <w:p>
       <w:pPr>
         <w:pStyle w:val="3"/>

</xml_diff>